<commit_message>
Companion Guide v6.0.1: Restore SFC and source divergence discussion
Added back the nuanced calibration sections from v3.0:
- The Science Fiction Companion: tier vs linear scaling comparison,
  29/33 match rate, honest about the 4 capital ship outliers
- Where the Sources Diverge: watercraft baseline differences,
  future military Toughness multiplier choices (1.5 vs 1.8-2.0),
  capital starship philosophy (dynamic combat vs stacked armour)

These sections show we understand the tensions between the three
Pinnacle source books and made deliberate, defensible choices.
</commit_message>
<xml_diff>
--- a/Vehicle_Forge_Companion_Guide_v6_0.docx
+++ b/Vehicle_Forge_Companion_Guide_v6_0.docx
@@ -814,6 +814,82 @@
           <w:szCs w:val="22"/>
         </w:rPr>
         <w:t xml:space="preserve">Our formula matches the civilian ground and ancient ground tables with 100% accuracy — every single entry is exact. Civilian watercraft, military ground, military air, and future military show 85–95% accuracy with the remainder falling within the Tough/Weak ±5 range.</w:t>
+      </w:r>
+    </w:p>
+    <w:p>
+      <w:pPr>
+        <w:pStyle w:val="Heading2"/>
+      </w:pPr>
+      <w:r>
+        <w:t>The Science Fiction Companion</w:t>
+      </w:r>
+    </w:p>
+    <w:p>
+      <w:pPr>
+        <w:spacing w:after="160" w:line="300"/>
+      </w:pPr>
+      <w:r>
+        <w:rPr>
+          <w:rFonts w:ascii="Crimson Pro" w:hAnsi="Crimson Pro"/>
+          <w:sz w:val="22"/>
+        </w:rPr>
+        <w:t xml:space="preserve">The SFC takes a fundamentally different approach to vehicle construction. Where the core rules and our formula use linear Toughness scaling, the SFC uses a tiered system where armour multipliers (10×, 20×, 30×) create step-function jumps in protection. Both approaches arrive at similar final stat blocks. The path is simply different. A Size 12 Naval Destroyer with 20× Armour in the SFC and the same vessel built in our tool with Military frame, Industrial AT, and four takes of Hull Plating will produce stat blocks that play identically at the table.</w:t>
+      </w:r>
+    </w:p>
+    <w:p>
+      <w:pPr>
+        <w:spacing w:after="160" w:line="300"/>
+      </w:pPr>
+      <w:r>
+        <w:rPr>
+          <w:rFonts w:ascii="Crimson Pro" w:hAnsi="Crimson Pro"/>
+          <w:sz w:val="22"/>
+        </w:rPr>
+        <w:t xml:space="preserve">Result: 29 of 33 SFC named vehicles rebuild to exact canon Toughness within the Tough/Weak ±5 range. The remaining 4 — all capital starships at the extreme end of the scale — use the SFC’s flat tier system in a range where our linear formula necessarily diverges. These are vehicles where no two GMs will agree on exact numbers anyway.</w:t>
+      </w:r>
+    </w:p>
+    <w:p>
+      <w:pPr>
+        <w:pStyle w:val="Heading2"/>
+      </w:pPr>
+      <w:r>
+        <w:t>Where the Sources Diverge</w:t>
+      </w:r>
+    </w:p>
+    <w:p>
+      <w:pPr>
+        <w:spacing w:after="160" w:line="300"/>
+      </w:pPr>
+      <w:r>
+        <w:rPr>
+          <w:rFonts w:ascii="Crimson Pro" w:hAnsi="Crimson Pro"/>
+          <w:sz w:val="22"/>
+        </w:rPr>
+        <w:t xml:space="preserve">Watercraft. The Vehicle Guide’s civilian watercraft baselines run about 2 points higher than the core rules’ named boats at equivalent sizes. This reflects the guide’s philosophy that hull construction — thick timber, watertight compartments, structural keels — inherently adds mass that translates to Toughness. Our formula applies the –2 watercraft locomotion modifier, which lands us closer to the core rules’ named boats. For GMs who prefer the Vehicle Guide’s slightly tougher hulls, Tough ×1 or ×2 closes the gap.</w:t>
+      </w:r>
+    </w:p>
+    <w:p>
+      <w:pPr>
+        <w:spacing w:after="160" w:line="300"/>
+      </w:pPr>
+      <w:r>
+        <w:rPr>
+          <w:rFonts w:ascii="Crimson Pro" w:hAnsi="Crimson Pro"/>
+          <w:sz w:val="22"/>
+        </w:rPr>
+        <w:t xml:space="preserve">Future Military Vehicles. The Vehicle Guide’s Future Era Military table implies a higher base Toughness multiplier than our Futuristic (×1.5) frame produces. We deliberately chose 1.5 rather than matching the guide’s implied 1.8–2.0, because the higher values made future vehicles so tough relative to their weapons that combat became static. Fast, Furious, Fun means things should break when you hit them hard enough.</w:t>
+      </w:r>
+    </w:p>
+    <w:p>
+      <w:pPr>
+        <w:spacing w:after="160" w:line="300"/>
+      </w:pPr>
+      <w:r>
+        <w:rPr>
+          <w:rFonts w:ascii="Crimson Pro" w:hAnsi="Crimson Pro"/>
+          <w:sz w:val="22"/>
+        </w:rPr>
+        <w:t xml:space="preserve">Capital Starships. The SFC’s flat tier system and our linear scaling diverge most at the extremes of the Super-Heavy and Capital range. A Size 24 dreadnought in the SFC might have Toughness 80+ through stacked armour multipliers. Our formula produces more moderate numbers that keep combat dynamic at any scale. Neither approach is wrong — they serve different play styles. If your table wants SFC-scale capital ships, use the SFC construction rules. If you want capital ships that play like dramatic Savage Worlds combat at any size, use the Forge.</w:t>
       </w:r>
     </w:p>
     <w:p>

</xml_diff>